<commit_message>
Some updates levels 1-10
</commit_message>
<xml_diff>
--- a/manuel_dragomir/GameTime/IdeasForLevels.docx
+++ b/manuel_dragomir/GameTime/IdeasForLevels.docx
@@ -785,19 +785,17 @@
               <w:jc w:val="center"/>
               <w:rPr>
                 <w:rFonts w:ascii="Times New Roman" w:hAnsi="Times New Roman" w:cs="Times New Roman"/>
-                <w:i/>
-                <w:sz w:val="44"/>
-                <w:szCs w:val="44"/>
-              </w:rPr>
-            </w:pPr>
-            <w:r>
-              <w:rPr>
-                <w:rFonts w:ascii="Times New Roman" w:hAnsi="Times New Roman" w:cs="Times New Roman"/>
-                <w:i/>
-                <w:sz w:val="44"/>
-                <w:szCs w:val="44"/>
-              </w:rPr>
-              <w:t>5</w:t>
+                <w:sz w:val="44"/>
+                <w:szCs w:val="44"/>
+              </w:rPr>
+            </w:pPr>
+            <w:r>
+              <w:rPr>
+                <w:rFonts w:ascii="Times New Roman" w:hAnsi="Times New Roman" w:cs="Times New Roman"/>
+                <w:sz w:val="44"/>
+                <w:szCs w:val="44"/>
+              </w:rPr>
+              <w:t>8</w:t>
             </w:r>
           </w:p>
         </w:tc>
@@ -812,40 +810,17 @@
               <w:jc w:val="center"/>
               <w:rPr>
                 <w:rFonts w:ascii="Times New Roman" w:hAnsi="Times New Roman" w:cs="Times New Roman"/>
-                <w:i/>
-                <w:sz w:val="36"/>
-                <w:szCs w:val="36"/>
-              </w:rPr>
-            </w:pPr>
-            <w:r>
-              <w:rPr>
-                <w:rFonts w:ascii="Times New Roman" w:hAnsi="Times New Roman" w:cs="Times New Roman"/>
-                <w:i/>
-                <w:sz w:val="36"/>
-                <w:szCs w:val="36"/>
-              </w:rPr>
-              <w:t>Hitting the apple on the one head with an arrow you shot.</w:t>
-            </w:r>
-          </w:p>
-          <w:p>
-            <w:pPr>
-              <w:pStyle w:val="NoSpacing"/>
-              <w:jc w:val="center"/>
-              <w:rPr>
-                <w:rFonts w:ascii="Times New Roman" w:hAnsi="Times New Roman" w:cs="Times New Roman"/>
-                <w:i/>
-                <w:sz w:val="36"/>
-                <w:szCs w:val="36"/>
-              </w:rPr>
-            </w:pPr>
-            <w:r>
-              <w:rPr>
-                <w:rFonts w:ascii="Times New Roman" w:hAnsi="Times New Roman" w:cs="Times New Roman"/>
-                <w:i/>
-                <w:sz w:val="36"/>
-                <w:szCs w:val="36"/>
-              </w:rPr>
-              <w:t>An arrow and a man will be on the view.</w:t>
+                <w:sz w:val="36"/>
+                <w:szCs w:val="36"/>
+              </w:rPr>
+            </w:pPr>
+            <w:r>
+              <w:rPr>
+                <w:rFonts w:ascii="Times New Roman" w:hAnsi="Times New Roman" w:cs="Times New Roman"/>
+                <w:sz w:val="36"/>
+                <w:szCs w:val="36"/>
+              </w:rPr>
+              <w:t>A fire with many layers and the hint hold the fire. Holding the click in the fire section will make the next layers appear and when the last one become visible, the next button will also be visible.</w:t>
             </w:r>
           </w:p>
         </w:tc>
@@ -860,37 +835,17 @@
               <w:jc w:val="center"/>
               <w:rPr>
                 <w:rFonts w:ascii="Times New Roman" w:hAnsi="Times New Roman" w:cs="Times New Roman"/>
-                <w:i/>
-                <w:sz w:val="36"/>
-                <w:szCs w:val="36"/>
-              </w:rPr>
-            </w:pPr>
-            <w:r>
-              <w:rPr>
-                <w:rFonts w:ascii="Times New Roman" w:hAnsi="Times New Roman" w:cs="Times New Roman"/>
-                <w:i/>
-                <w:sz w:val="36"/>
-                <w:szCs w:val="36"/>
-              </w:rPr>
-              <w:t xml:space="preserve">Hitting the Adam’s apple </w:t>
-            </w:r>
-            <w:r>
-              <w:rPr>
-                <w:rFonts w:ascii="Times New Roman" w:hAnsi="Times New Roman" w:cs="Times New Roman"/>
-                <w:i/>
-                <w:sz w:val="36"/>
-                <w:szCs w:val="36"/>
-              </w:rPr>
-              <w:t xml:space="preserve">of the man </w:t>
-            </w:r>
-            <w:r>
-              <w:rPr>
-                <w:rFonts w:ascii="Times New Roman" w:hAnsi="Times New Roman" w:cs="Times New Roman"/>
-                <w:i/>
-                <w:sz w:val="36"/>
-                <w:szCs w:val="36"/>
-              </w:rPr>
-              <w:t xml:space="preserve">gets you the next level. </w:t>
+                <w:sz w:val="36"/>
+                <w:szCs w:val="36"/>
+              </w:rPr>
+            </w:pPr>
+            <w:r>
+              <w:rPr>
+                <w:rFonts w:ascii="Times New Roman" w:hAnsi="Times New Roman" w:cs="Times New Roman"/>
+                <w:sz w:val="36"/>
+                <w:szCs w:val="36"/>
+              </w:rPr>
+              <w:t>Holding the click in the fire photo.</w:t>
             </w:r>
           </w:p>
         </w:tc>
@@ -907,19 +862,17 @@
               <w:jc w:val="center"/>
               <w:rPr>
                 <w:rFonts w:ascii="Times New Roman" w:hAnsi="Times New Roman" w:cs="Times New Roman"/>
-                <w:i/>
-                <w:sz w:val="44"/>
-                <w:szCs w:val="44"/>
-              </w:rPr>
-            </w:pPr>
-            <w:r>
-              <w:rPr>
-                <w:rFonts w:ascii="Times New Roman" w:hAnsi="Times New Roman" w:cs="Times New Roman"/>
-                <w:i/>
-                <w:sz w:val="44"/>
-                <w:szCs w:val="44"/>
-              </w:rPr>
-              <w:t>6</w:t>
+                <w:sz w:val="44"/>
+                <w:szCs w:val="44"/>
+              </w:rPr>
+            </w:pPr>
+            <w:r>
+              <w:rPr>
+                <w:rFonts w:ascii="Times New Roman" w:hAnsi="Times New Roman" w:cs="Times New Roman"/>
+                <w:sz w:val="44"/>
+                <w:szCs w:val="44"/>
+              </w:rPr>
+              <w:t>9</w:t>
             </w:r>
           </w:p>
         </w:tc>
@@ -934,19 +887,17 @@
               <w:jc w:val="center"/>
               <w:rPr>
                 <w:rFonts w:ascii="Times New Roman" w:hAnsi="Times New Roman" w:cs="Times New Roman"/>
-                <w:i/>
-                <w:sz w:val="36"/>
-                <w:szCs w:val="36"/>
-              </w:rPr>
-            </w:pPr>
-            <w:r>
-              <w:rPr>
-                <w:rFonts w:ascii="Times New Roman" w:hAnsi="Times New Roman" w:cs="Times New Roman"/>
-                <w:i/>
-                <w:sz w:val="36"/>
-                <w:szCs w:val="36"/>
-              </w:rPr>
-              <w:t>Nokia phone keyboard, enter a message by clicking many times on the letter.</w:t>
+                <w:sz w:val="36"/>
+                <w:szCs w:val="36"/>
+              </w:rPr>
+            </w:pPr>
+            <w:r>
+              <w:rPr>
+                <w:rFonts w:ascii="Times New Roman" w:hAnsi="Times New Roman" w:cs="Times New Roman"/>
+                <w:sz w:val="36"/>
+                <w:szCs w:val="36"/>
+              </w:rPr>
+              <w:t xml:space="preserve">Lyrics and the name of the song contains the ‘next’ word. You have to drag the word the word and drop it in the button background. </w:t>
             </w:r>
           </w:p>
         </w:tc>
@@ -961,20 +912,28 @@
               <w:jc w:val="center"/>
               <w:rPr>
                 <w:rFonts w:ascii="Times New Roman" w:hAnsi="Times New Roman" w:cs="Times New Roman"/>
-                <w:i/>
-                <w:sz w:val="36"/>
-                <w:szCs w:val="36"/>
-              </w:rPr>
-            </w:pPr>
-            <w:r>
-              <w:rPr>
-                <w:rFonts w:ascii="Times New Roman" w:hAnsi="Times New Roman" w:cs="Times New Roman"/>
-                <w:i/>
-                <w:sz w:val="36"/>
-                <w:szCs w:val="36"/>
-              </w:rPr>
-              <w:t>Entering the message required.</w:t>
-            </w:r>
+                <w:sz w:val="36"/>
+                <w:szCs w:val="36"/>
+              </w:rPr>
+            </w:pPr>
+            <w:r>
+              <w:rPr>
+                <w:rFonts w:ascii="Times New Roman" w:hAnsi="Times New Roman" w:cs="Times New Roman"/>
+                <w:sz w:val="36"/>
+                <w:szCs w:val="36"/>
+              </w:rPr>
+              <w:t xml:space="preserve">Dragging the next button </w:t>
+            </w:r>
+            <w:r>
+              <w:rPr>
+                <w:rFonts w:ascii="Times New Roman" w:hAnsi="Times New Roman" w:cs="Times New Roman"/>
+                <w:sz w:val="36"/>
+                <w:szCs w:val="36"/>
+              </w:rPr>
+              <w:t>in the yellow background on right.</w:t>
+            </w:r>
+            <w:bookmarkStart w:id="0" w:name="_GoBack"/>
+            <w:bookmarkEnd w:id="0"/>
           </w:p>
         </w:tc>
       </w:tr>
@@ -990,19 +949,17 @@
               <w:jc w:val="center"/>
               <w:rPr>
                 <w:rFonts w:ascii="Times New Roman" w:hAnsi="Times New Roman" w:cs="Times New Roman"/>
-                <w:i/>
-                <w:sz w:val="44"/>
-                <w:szCs w:val="44"/>
-              </w:rPr>
-            </w:pPr>
-            <w:r>
-              <w:rPr>
-                <w:rFonts w:ascii="Times New Roman" w:hAnsi="Times New Roman" w:cs="Times New Roman"/>
-                <w:i/>
-                <w:sz w:val="44"/>
-                <w:szCs w:val="44"/>
-              </w:rPr>
-              <w:t>7</w:t>
+                <w:sz w:val="44"/>
+                <w:szCs w:val="44"/>
+              </w:rPr>
+            </w:pPr>
+            <w:r>
+              <w:rPr>
+                <w:rFonts w:ascii="Times New Roman" w:hAnsi="Times New Roman" w:cs="Times New Roman"/>
+                <w:sz w:val="44"/>
+                <w:szCs w:val="44"/>
+              </w:rPr>
+              <w:t>10</w:t>
             </w:r>
           </w:p>
         </w:tc>
@@ -1017,29 +974,10 @@
               <w:jc w:val="center"/>
               <w:rPr>
                 <w:rFonts w:ascii="Times New Roman" w:hAnsi="Times New Roman" w:cs="Times New Roman"/>
-                <w:i/>
-                <w:sz w:val="36"/>
-                <w:szCs w:val="36"/>
-              </w:rPr>
-            </w:pPr>
-            <w:r>
-              <w:rPr>
-                <w:rFonts w:ascii="Times New Roman" w:hAnsi="Times New Roman" w:cs="Times New Roman"/>
-                <w:i/>
-                <w:sz w:val="36"/>
-                <w:szCs w:val="36"/>
-              </w:rPr>
-              <w:t xml:space="preserve">An egg is thrown from a building, you just have to move </w:t>
-            </w:r>
-            <w:r>
-              <w:rPr>
-                <w:rFonts w:ascii="Times New Roman" w:hAnsi="Times New Roman" w:cs="Times New Roman"/>
-                <w:i/>
-                <w:sz w:val="36"/>
-                <w:szCs w:val="36"/>
-              </w:rPr>
-              <w:t>pillow to catch it.</w:t>
-            </w:r>
+                <w:sz w:val="36"/>
+                <w:szCs w:val="36"/>
+              </w:rPr>
+            </w:pPr>
           </w:p>
         </w:tc>
         <w:tc>
@@ -1053,439 +991,10 @@
               <w:jc w:val="center"/>
               <w:rPr>
                 <w:rFonts w:ascii="Times New Roman" w:hAnsi="Times New Roman" w:cs="Times New Roman"/>
-                <w:i/>
-                <w:sz w:val="36"/>
-                <w:szCs w:val="36"/>
-              </w:rPr>
-            </w:pPr>
-            <w:r>
-              <w:rPr>
-                <w:rFonts w:ascii="Times New Roman" w:hAnsi="Times New Roman" w:cs="Times New Roman"/>
-                <w:i/>
-                <w:sz w:val="36"/>
-                <w:szCs w:val="36"/>
-              </w:rPr>
-              <w:t>Catch the egg.</w:t>
-            </w:r>
-          </w:p>
-        </w:tc>
-      </w:tr>
-      <w:tr>
-        <w:tc>
-          <w:tcPr>
-            <w:tcW w:w="1218" w:type="dxa"/>
-            <w:vAlign w:val="center"/>
-          </w:tcPr>
-          <w:p>
-            <w:pPr>
-              <w:pStyle w:val="NoSpacing"/>
-              <w:jc w:val="center"/>
-              <w:rPr>
-                <w:rFonts w:ascii="Times New Roman" w:hAnsi="Times New Roman" w:cs="Times New Roman"/>
-                <w:i/>
-                <w:sz w:val="44"/>
-                <w:szCs w:val="44"/>
-              </w:rPr>
-            </w:pPr>
-            <w:r>
-              <w:rPr>
-                <w:rFonts w:ascii="Times New Roman" w:hAnsi="Times New Roman" w:cs="Times New Roman"/>
-                <w:i/>
-                <w:sz w:val="44"/>
-                <w:szCs w:val="44"/>
-              </w:rPr>
-              <w:t>8</w:t>
-            </w:r>
-          </w:p>
-        </w:tc>
-        <w:tc>
-          <w:tcPr>
-            <w:tcW w:w="4513" w:type="dxa"/>
-            <w:vAlign w:val="center"/>
-          </w:tcPr>
-          <w:p>
-            <w:pPr>
-              <w:pStyle w:val="NoSpacing"/>
-              <w:jc w:val="center"/>
-              <w:rPr>
-                <w:rFonts w:ascii="Times New Roman" w:hAnsi="Times New Roman" w:cs="Times New Roman"/>
-                <w:i/>
-                <w:sz w:val="36"/>
-                <w:szCs w:val="36"/>
-              </w:rPr>
-            </w:pPr>
-            <w:r>
-              <w:rPr>
-                <w:rFonts w:ascii="Times New Roman" w:hAnsi="Times New Roman" w:cs="Times New Roman"/>
-                <w:i/>
-                <w:sz w:val="36"/>
-                <w:szCs w:val="36"/>
-              </w:rPr>
-              <w:t>Goat, wolf and cabbage problem.</w:t>
-            </w:r>
-          </w:p>
-        </w:tc>
-        <w:tc>
-          <w:tcPr>
-            <w:tcW w:w="3619" w:type="dxa"/>
-            <w:vAlign w:val="center"/>
-          </w:tcPr>
-          <w:p>
-            <w:pPr>
-              <w:pStyle w:val="NoSpacing"/>
-              <w:jc w:val="center"/>
-              <w:rPr>
-                <w:rFonts w:ascii="Times New Roman" w:hAnsi="Times New Roman" w:cs="Times New Roman"/>
-                <w:i/>
-                <w:sz w:val="36"/>
-                <w:szCs w:val="36"/>
-              </w:rPr>
-            </w:pPr>
-          </w:p>
-        </w:tc>
-      </w:tr>
-      <w:tr>
-        <w:tc>
-          <w:tcPr>
-            <w:tcW w:w="1218" w:type="dxa"/>
-            <w:vAlign w:val="center"/>
-          </w:tcPr>
-          <w:p>
-            <w:pPr>
-              <w:pStyle w:val="NoSpacing"/>
-              <w:jc w:val="center"/>
-              <w:rPr>
-                <w:rFonts w:ascii="Times New Roman" w:hAnsi="Times New Roman" w:cs="Times New Roman"/>
-                <w:i/>
-                <w:sz w:val="44"/>
-                <w:szCs w:val="44"/>
-              </w:rPr>
-            </w:pPr>
-            <w:r>
-              <w:rPr>
-                <w:rFonts w:ascii="Times New Roman" w:hAnsi="Times New Roman" w:cs="Times New Roman"/>
-                <w:i/>
-                <w:sz w:val="44"/>
-                <w:szCs w:val="44"/>
-              </w:rPr>
-              <w:t>10</w:t>
-            </w:r>
-          </w:p>
-        </w:tc>
-        <w:tc>
-          <w:tcPr>
-            <w:tcW w:w="4513" w:type="dxa"/>
-            <w:vAlign w:val="center"/>
-          </w:tcPr>
-          <w:p>
-            <w:pPr>
-              <w:pStyle w:val="NoSpacing"/>
-              <w:jc w:val="center"/>
-              <w:rPr>
-                <w:rFonts w:ascii="Times New Roman" w:hAnsi="Times New Roman" w:cs="Times New Roman"/>
-                <w:i/>
-                <w:sz w:val="36"/>
-                <w:szCs w:val="36"/>
-              </w:rPr>
-            </w:pPr>
-            <w:r>
-              <w:rPr>
-                <w:rFonts w:ascii="Times New Roman" w:hAnsi="Times New Roman" w:cs="Times New Roman"/>
-                <w:i/>
-                <w:sz w:val="36"/>
-                <w:szCs w:val="36"/>
-              </w:rPr>
-              <w:t xml:space="preserve">Tap some moving/rotating mosquitoes on your car window. </w:t>
-            </w:r>
-          </w:p>
-        </w:tc>
-        <w:tc>
-          <w:tcPr>
-            <w:tcW w:w="3619" w:type="dxa"/>
-            <w:vAlign w:val="center"/>
-          </w:tcPr>
-          <w:p>
-            <w:pPr>
-              <w:pStyle w:val="NoSpacing"/>
-              <w:jc w:val="center"/>
-              <w:rPr>
-                <w:rFonts w:ascii="Times New Roman" w:hAnsi="Times New Roman" w:cs="Times New Roman"/>
-                <w:i/>
-                <w:sz w:val="36"/>
-                <w:szCs w:val="36"/>
-              </w:rPr>
-            </w:pPr>
-            <w:r>
-              <w:rPr>
-                <w:rFonts w:ascii="Times New Roman" w:hAnsi="Times New Roman" w:cs="Times New Roman"/>
-                <w:i/>
-                <w:sz w:val="36"/>
-                <w:szCs w:val="36"/>
-              </w:rPr>
-              <w:t>Clicking all the mosquitoes in time.</w:t>
-            </w:r>
-          </w:p>
-        </w:tc>
-      </w:tr>
-      <w:tr>
-        <w:tc>
-          <w:tcPr>
-            <w:tcW w:w="1218" w:type="dxa"/>
-            <w:vAlign w:val="center"/>
-          </w:tcPr>
-          <w:p>
-            <w:pPr>
-              <w:pStyle w:val="NoSpacing"/>
-              <w:jc w:val="center"/>
-              <w:rPr>
-                <w:rFonts w:ascii="Times New Roman" w:hAnsi="Times New Roman" w:cs="Times New Roman"/>
-                <w:i/>
-                <w:sz w:val="44"/>
-                <w:szCs w:val="44"/>
-              </w:rPr>
-            </w:pPr>
-            <w:r>
-              <w:rPr>
-                <w:rFonts w:ascii="Times New Roman" w:hAnsi="Times New Roman" w:cs="Times New Roman"/>
-                <w:i/>
-                <w:sz w:val="44"/>
-                <w:szCs w:val="44"/>
-              </w:rPr>
-              <w:t>11</w:t>
-            </w:r>
-          </w:p>
-        </w:tc>
-        <w:tc>
-          <w:tcPr>
-            <w:tcW w:w="4513" w:type="dxa"/>
-            <w:vAlign w:val="center"/>
-          </w:tcPr>
-          <w:p>
-            <w:pPr>
-              <w:pStyle w:val="NoSpacing"/>
-              <w:jc w:val="center"/>
-              <w:rPr>
-                <w:rFonts w:ascii="Times New Roman" w:hAnsi="Times New Roman" w:cs="Times New Roman"/>
-                <w:i/>
-                <w:sz w:val="36"/>
-                <w:szCs w:val="36"/>
-              </w:rPr>
-            </w:pPr>
-            <w:r>
-              <w:rPr>
-                <w:rFonts w:ascii="Times New Roman" w:hAnsi="Times New Roman" w:cs="Times New Roman"/>
-                <w:i/>
-                <w:sz w:val="36"/>
-                <w:szCs w:val="36"/>
-              </w:rPr>
-              <w:t xml:space="preserve">Enable all lights. Three lamps and some light mode/ dark mode in a corner that need to be clicked. </w:t>
-            </w:r>
-          </w:p>
-        </w:tc>
-        <w:tc>
-          <w:tcPr>
-            <w:tcW w:w="3619" w:type="dxa"/>
-            <w:vAlign w:val="center"/>
-          </w:tcPr>
-          <w:p>
-            <w:pPr>
-              <w:pStyle w:val="NoSpacing"/>
-              <w:jc w:val="center"/>
-              <w:rPr>
-                <w:rFonts w:ascii="Times New Roman" w:hAnsi="Times New Roman" w:cs="Times New Roman"/>
-                <w:i/>
-                <w:sz w:val="36"/>
-                <w:szCs w:val="36"/>
-              </w:rPr>
-            </w:pPr>
-            <w:r>
-              <w:rPr>
-                <w:rFonts w:ascii="Times New Roman" w:hAnsi="Times New Roman" w:cs="Times New Roman"/>
-                <w:i/>
-                <w:sz w:val="36"/>
-                <w:szCs w:val="36"/>
-              </w:rPr>
-              <w:t>Clicking all.</w:t>
-            </w:r>
-          </w:p>
-        </w:tc>
-      </w:tr>
-      <w:tr>
-        <w:tc>
-          <w:tcPr>
-            <w:tcW w:w="1218" w:type="dxa"/>
-            <w:vAlign w:val="center"/>
-          </w:tcPr>
-          <w:p>
-            <w:pPr>
-              <w:pStyle w:val="NoSpacing"/>
-              <w:jc w:val="center"/>
-              <w:rPr>
-                <w:rFonts w:ascii="Times New Roman" w:hAnsi="Times New Roman" w:cs="Times New Roman"/>
-                <w:i/>
-                <w:sz w:val="44"/>
-                <w:szCs w:val="44"/>
-              </w:rPr>
-            </w:pPr>
-            <w:bookmarkStart w:id="0" w:name="_GoBack"/>
-            <w:bookmarkEnd w:id="0"/>
-            <w:r>
-              <w:rPr>
-                <w:rFonts w:ascii="Times New Roman" w:hAnsi="Times New Roman" w:cs="Times New Roman"/>
-                <w:i/>
-                <w:sz w:val="44"/>
-                <w:szCs w:val="44"/>
-              </w:rPr>
-              <w:t>14</w:t>
-            </w:r>
-          </w:p>
-        </w:tc>
-        <w:tc>
-          <w:tcPr>
-            <w:tcW w:w="4513" w:type="dxa"/>
-            <w:vAlign w:val="center"/>
-          </w:tcPr>
-          <w:p>
-            <w:pPr>
-              <w:pStyle w:val="NoSpacing"/>
-              <w:jc w:val="center"/>
-              <w:rPr>
-                <w:rFonts w:ascii="Times New Roman" w:hAnsi="Times New Roman" w:cs="Times New Roman"/>
-                <w:i/>
-                <w:sz w:val="36"/>
-                <w:szCs w:val="36"/>
-              </w:rPr>
-            </w:pPr>
-            <w:r>
-              <w:rPr>
-                <w:rFonts w:ascii="Times New Roman" w:hAnsi="Times New Roman" w:cs="Times New Roman"/>
-                <w:i/>
-                <w:sz w:val="36"/>
-                <w:szCs w:val="36"/>
-              </w:rPr>
-              <w:t>Click the button –math equation- times and wait 2 seconds afterwards.</w:t>
-            </w:r>
-          </w:p>
-        </w:tc>
-        <w:tc>
-          <w:tcPr>
-            <w:tcW w:w="3619" w:type="dxa"/>
-            <w:vAlign w:val="center"/>
-          </w:tcPr>
-          <w:p>
-            <w:pPr>
-              <w:pStyle w:val="NoSpacing"/>
-              <w:jc w:val="center"/>
-              <w:rPr>
-                <w:rFonts w:ascii="Times New Roman" w:hAnsi="Times New Roman" w:cs="Times New Roman"/>
-                <w:i/>
-                <w:sz w:val="36"/>
-                <w:szCs w:val="36"/>
-              </w:rPr>
-            </w:pPr>
-            <w:r>
-              <w:rPr>
-                <w:rFonts w:ascii="Times New Roman" w:hAnsi="Times New Roman" w:cs="Times New Roman"/>
-                <w:i/>
-                <w:sz w:val="36"/>
-                <w:szCs w:val="36"/>
-              </w:rPr>
-              <w:t xml:space="preserve">Clicking the correct number of times. </w:t>
-            </w:r>
-          </w:p>
-        </w:tc>
-      </w:tr>
-      <w:tr>
-        <w:tc>
-          <w:tcPr>
-            <w:tcW w:w="1218" w:type="dxa"/>
-            <w:vAlign w:val="center"/>
-          </w:tcPr>
-          <w:p>
-            <w:pPr>
-              <w:pStyle w:val="NoSpacing"/>
-              <w:jc w:val="center"/>
-              <w:rPr>
-                <w:rFonts w:ascii="Times New Roman" w:hAnsi="Times New Roman" w:cs="Times New Roman"/>
-                <w:i/>
-                <w:sz w:val="44"/>
-                <w:szCs w:val="44"/>
-              </w:rPr>
-            </w:pPr>
-            <w:r>
-              <w:rPr>
-                <w:rFonts w:ascii="Times New Roman" w:hAnsi="Times New Roman" w:cs="Times New Roman"/>
-                <w:i/>
-                <w:sz w:val="44"/>
-                <w:szCs w:val="44"/>
-              </w:rPr>
-              <w:t>15</w:t>
-            </w:r>
-          </w:p>
-        </w:tc>
-        <w:tc>
-          <w:tcPr>
-            <w:tcW w:w="4513" w:type="dxa"/>
-            <w:vAlign w:val="center"/>
-          </w:tcPr>
-          <w:p>
-            <w:pPr>
-              <w:pStyle w:val="NoSpacing"/>
-              <w:jc w:val="center"/>
-              <w:rPr>
-                <w:rFonts w:ascii="Times New Roman" w:hAnsi="Times New Roman" w:cs="Times New Roman"/>
-                <w:i/>
-                <w:sz w:val="36"/>
-                <w:szCs w:val="36"/>
-              </w:rPr>
-            </w:pPr>
-            <w:r>
-              <w:rPr>
-                <w:rFonts w:ascii="Times New Roman" w:hAnsi="Times New Roman" w:cs="Times New Roman"/>
-                <w:i/>
-                <w:sz w:val="36"/>
-                <w:szCs w:val="36"/>
-              </w:rPr>
-              <w:t xml:space="preserve">Three glasses with some thing hidden by one glass. Show before, then shuffle the </w:t>
-            </w:r>
-            <w:r>
-              <w:rPr>
-                <w:rFonts w:ascii="Times New Roman" w:hAnsi="Times New Roman" w:cs="Times New Roman"/>
-                <w:i/>
-                <w:sz w:val="36"/>
-                <w:szCs w:val="36"/>
-              </w:rPr>
-              <w:lastRenderedPageBreak/>
-              <w:t>glasses and then you have to found the thing.</w:t>
-            </w:r>
-          </w:p>
-        </w:tc>
-        <w:tc>
-          <w:tcPr>
-            <w:tcW w:w="3619" w:type="dxa"/>
-            <w:vAlign w:val="center"/>
-          </w:tcPr>
-          <w:p>
-            <w:pPr>
-              <w:pStyle w:val="NoSpacing"/>
-              <w:jc w:val="center"/>
-              <w:rPr>
-                <w:rFonts w:ascii="Times New Roman" w:hAnsi="Times New Roman" w:cs="Times New Roman"/>
-                <w:i/>
-                <w:sz w:val="36"/>
-                <w:szCs w:val="36"/>
-              </w:rPr>
-            </w:pPr>
-            <w:r>
-              <w:rPr>
-                <w:rFonts w:ascii="Times New Roman" w:hAnsi="Times New Roman" w:cs="Times New Roman"/>
-                <w:i/>
-                <w:sz w:val="36"/>
-                <w:szCs w:val="36"/>
-              </w:rPr>
-              <w:lastRenderedPageBreak/>
-              <w:t>Clicking on the right glass.</w:t>
-            </w:r>
+                <w:sz w:val="36"/>
+                <w:szCs w:val="36"/>
+              </w:rPr>
+            </w:pPr>
           </w:p>
         </w:tc>
       </w:tr>
@@ -2228,7 +1737,7 @@
 </file>
 
 <file path=customXml/itemProps1.xml><?xml version="1.0" encoding="utf-8"?>
-<ds:datastoreItem xmlns:ds="http://schemas.openxmlformats.org/officeDocument/2006/customXml" ds:itemID="{DDE8ED93-D44A-41ED-8ABB-CDD1CDD0C51C}">
+<ds:datastoreItem xmlns:ds="http://schemas.openxmlformats.org/officeDocument/2006/customXml" ds:itemID="{46D4F133-CC5E-49B2-BD1B-4E69D2CB0BAF}">
   <ds:schemaRefs>
     <ds:schemaRef ds:uri="http://schemas.openxmlformats.org/officeDocument/2006/bibliography"/>
   </ds:schemaRefs>

</xml_diff>